<commit_message>
updated resume, reworded bio
</commit_message>
<xml_diff>
--- a/DianaKrawczyk_Resume.docx
+++ b/DianaKrawczyk_Resume.docx
@@ -1,6 +1,6 @@
 
 <file path=word/document.xml><?xml version="1.0" encoding="utf-8"?>
-<w:document xmlns:wpc="http://schemas.microsoft.com/office/word/2010/wordprocessingCanvas" xmlns:cx="http://schemas.microsoft.com/office/drawing/2014/chartex" xmlns:cx1="http://schemas.microsoft.com/office/drawing/2015/9/8/chartex" xmlns:cx2="http://schemas.microsoft.com/office/drawing/2015/10/21/chartex" xmlns:cx3="http://schemas.microsoft.com/office/drawing/2016/5/9/chartex" xmlns:cx4="http://schemas.microsoft.com/office/drawing/2016/5/10/chartex" xmlns:cx5="http://schemas.microsoft.com/office/drawing/2016/5/11/chartex" xmlns:cx6="http://schemas.microsoft.com/office/drawing/2016/5/12/chartex" xmlns:cx7="http://schemas.microsoft.com/office/drawing/2016/5/13/chartex" xmlns:cx8="http://schemas.microsoft.com/office/drawing/2016/5/14/chartex" xmlns:mc="http://schemas.openxmlformats.org/markup-compatibility/2006" xmlns:aink="http://schemas.microsoft.com/office/drawing/2016/ink" xmlns:am3d="http://schemas.microsoft.com/office/drawing/2017/model3d" xmlns:o="urn:schemas-microsoft-com:office:office" xmlns:oel="http://schemas.microsoft.com/office/2019/extlst" xmlns:r="http://schemas.openxmlformats.org/officeDocument/2006/relationships" xmlns:m="http://schemas.openxmlformats.org/officeDocument/2006/math" xmlns:v="urn:schemas-microsoft-com:vml" xmlns:wp14="http://schemas.microsoft.com/office/word/2010/wordprocessingDrawing" xmlns:wp="http://schemas.openxmlformats.org/drawingml/2006/wordprocessingDrawing" xmlns:w10="urn:schemas-microsoft-com:office:word" xmlns:w="http://schemas.openxmlformats.org/wordprocessingml/2006/main" xmlns:w14="http://schemas.microsoft.com/office/word/2010/wordml" xmlns:w15="http://schemas.microsoft.com/office/word/2012/wordml" xmlns:w16cex="http://schemas.microsoft.com/office/word/2018/wordml/cex" xmlns:w16cid="http://schemas.microsoft.com/office/word/2016/wordml/cid" xmlns:w16="http://schemas.microsoft.com/office/word/2018/wordml" xmlns:w16sdtdh="http://schemas.microsoft.com/office/word/2020/wordml/sdtdatahash" xmlns:w16se="http://schemas.microsoft.com/office/word/2015/wordml/symex" xmlns:wpg="http://schemas.microsoft.com/office/word/2010/wordprocessingGroup" xmlns:wpi="http://schemas.microsoft.com/office/word/2010/wordprocessingInk" xmlns:wne="http://schemas.microsoft.com/office/word/2006/wordml" xmlns:wps="http://schemas.microsoft.com/office/word/2010/wordprocessingShape" mc:Ignorable="w14 w15 w16se w16cid w16 w16cex w16sdtdh wp14">
+<w:document xmlns:wpc="http://schemas.microsoft.com/office/word/2010/wordprocessingCanvas" xmlns:cx="http://schemas.microsoft.com/office/drawing/2014/chartex" xmlns:cx1="http://schemas.microsoft.com/office/drawing/2015/9/8/chartex" xmlns:cx2="http://schemas.microsoft.com/office/drawing/2015/10/21/chartex" xmlns:cx3="http://schemas.microsoft.com/office/drawing/2016/5/9/chartex" xmlns:cx4="http://schemas.microsoft.com/office/drawing/2016/5/10/chartex" xmlns:cx5="http://schemas.microsoft.com/office/drawing/2016/5/11/chartex" xmlns:cx6="http://schemas.microsoft.com/office/drawing/2016/5/12/chartex" xmlns:cx7="http://schemas.microsoft.com/office/drawing/2016/5/13/chartex" xmlns:cx8="http://schemas.microsoft.com/office/drawing/2016/5/14/chartex" xmlns:mc="http://schemas.openxmlformats.org/markup-compatibility/2006" xmlns:aink="http://schemas.microsoft.com/office/drawing/2016/ink" xmlns:am3d="http://schemas.microsoft.com/office/drawing/2017/model3d" xmlns:o="urn:schemas-microsoft-com:office:office" xmlns:oel="http://schemas.microsoft.com/office/2019/extlst" xmlns:r="http://schemas.openxmlformats.org/officeDocument/2006/relationships" xmlns:m="http://schemas.openxmlformats.org/officeDocument/2006/math" xmlns:v="urn:schemas-microsoft-com:vml" xmlns:wp14="http://schemas.microsoft.com/office/word/2010/wordprocessingDrawing" xmlns:wp="http://schemas.openxmlformats.org/drawingml/2006/wordprocessingDrawing" xmlns:w10="urn:schemas-microsoft-com:office:word" xmlns:w="http://schemas.openxmlformats.org/wordprocessingml/2006/main" xmlns:w14="http://schemas.microsoft.com/office/word/2010/wordml" xmlns:w15="http://schemas.microsoft.com/office/word/2012/wordml" xmlns:w16cex="http://schemas.microsoft.com/office/word/2018/wordml/cex" xmlns:w16cid="http://schemas.microsoft.com/office/word/2016/wordml/cid" xmlns:w16="http://schemas.microsoft.com/office/word/2018/wordml" xmlns:w16du="http://schemas.microsoft.com/office/word/2023/wordml/word16du" xmlns:w16sdtdh="http://schemas.microsoft.com/office/word/2020/wordml/sdtdatahash" xmlns:w16se="http://schemas.microsoft.com/office/word/2015/wordml/symex" xmlns:wpg="http://schemas.microsoft.com/office/word/2010/wordprocessingGroup" xmlns:wpi="http://schemas.microsoft.com/office/word/2010/wordprocessingInk" xmlns:wne="http://schemas.microsoft.com/office/word/2006/wordml" xmlns:wps="http://schemas.microsoft.com/office/word/2010/wordprocessingShape" mc:Ignorable="w14 w15 w16se w16cid w16 w16cex w16sdtdh wp14">
   <w:body>
     <w:p>
       <w:pPr>
@@ -162,9 +162,8 @@
           <w:sz w:val="21"/>
           <w:szCs w:val="21"/>
         </w:rPr>
-        <w:t xml:space="preserve">I am a determined Full Stack web developer with a </w:t>
-      </w:r>
-      <w:proofErr w:type="gramStart"/>
+        <w:t xml:space="preserve">As </w:t>
+      </w:r>
       <w:r>
         <w:rPr>
           <w:rFonts w:ascii="Times New Roman" w:eastAsia="Times New Roman" w:hAnsi="Times New Roman" w:cs="Times New Roman"/>
@@ -172,9 +171,8 @@
           <w:sz w:val="21"/>
           <w:szCs w:val="21"/>
         </w:rPr>
-        <w:t>Bachelor's</w:t>
-      </w:r>
-      <w:proofErr w:type="gramEnd"/>
+        <w:t>an ambitious</w:t>
+      </w:r>
       <w:r>
         <w:rPr>
           <w:rFonts w:ascii="Times New Roman" w:eastAsia="Times New Roman" w:hAnsi="Times New Roman" w:cs="Times New Roman"/>
@@ -182,7 +180,7 @@
           <w:sz w:val="21"/>
           <w:szCs w:val="21"/>
         </w:rPr>
-        <w:t xml:space="preserve"> degree in Information </w:t>
+        <w:t xml:space="preserve"> </w:t>
       </w:r>
       <w:r>
         <w:rPr>
@@ -191,8 +189,9 @@
           <w:sz w:val="21"/>
           <w:szCs w:val="21"/>
         </w:rPr>
-        <w:t>Technology (</w:t>
-      </w:r>
+        <w:t xml:space="preserve">Full Stack web developer with a </w:t>
+      </w:r>
+      <w:proofErr w:type="gramStart"/>
       <w:r>
         <w:rPr>
           <w:rFonts w:ascii="Times New Roman" w:eastAsia="Times New Roman" w:hAnsi="Times New Roman" w:cs="Times New Roman"/>
@@ -200,199 +199,139 @@
           <w:sz w:val="21"/>
           <w:szCs w:val="21"/>
         </w:rPr>
-        <w:t xml:space="preserve">IT). I also recently completed a </w:t>
-      </w:r>
+        <w:t>Bachelor's degree in Information Technology</w:t>
+      </w:r>
+      <w:proofErr w:type="gramEnd"/>
+      <w:r>
+        <w:rPr>
+          <w:rFonts w:ascii="Times New Roman" w:eastAsia="Times New Roman" w:hAnsi="Times New Roman" w:cs="Times New Roman"/>
+          <w:color w:val="000000"/>
+          <w:sz w:val="21"/>
+          <w:szCs w:val="21"/>
+        </w:rPr>
+        <w:t xml:space="preserve"> (IT) and</w:t>
+      </w:r>
+      <w:r>
+        <w:rPr>
+          <w:rFonts w:ascii="Times New Roman" w:eastAsia="Times New Roman" w:hAnsi="Times New Roman" w:cs="Times New Roman"/>
+          <w:color w:val="000000"/>
+          <w:sz w:val="21"/>
+          <w:szCs w:val="21"/>
+        </w:rPr>
+        <w:t xml:space="preserve"> </w:t>
+      </w:r>
+      <w:r>
+        <w:rPr>
+          <w:rFonts w:ascii="Times New Roman" w:eastAsia="Times New Roman" w:hAnsi="Times New Roman" w:cs="Times New Roman"/>
+          <w:color w:val="000000"/>
+          <w:sz w:val="21"/>
+          <w:szCs w:val="21"/>
+        </w:rPr>
+        <w:t>rigorous training in Python, Java, and MERN stacks, I am committed to continually enhancing my skills and expertise. With extensive experience in deploying multiple full stack projects and participating in the prestigious</w:t>
+      </w:r>
+      <w:r>
+        <w:rPr>
+          <w:rFonts w:ascii="Times New Roman" w:eastAsia="Times New Roman" w:hAnsi="Times New Roman" w:cs="Times New Roman"/>
+          <w:color w:val="000000"/>
+          <w:sz w:val="21"/>
+          <w:szCs w:val="21"/>
+        </w:rPr>
+        <w:t xml:space="preserve"> </w:t>
+      </w:r>
+      <w:r>
+        <w:rPr>
+          <w:rFonts w:ascii="Times New Roman" w:eastAsia="Times New Roman" w:hAnsi="Times New Roman" w:cs="Times New Roman"/>
+          <w:color w:val="000000"/>
+          <w:sz w:val="21"/>
+          <w:szCs w:val="21"/>
+        </w:rPr>
+        <w:t xml:space="preserve">Coding Dojo </w:t>
+      </w:r>
+      <w:r>
+        <w:rPr>
+          <w:rFonts w:ascii="Times New Roman" w:eastAsia="Times New Roman" w:hAnsi="Times New Roman" w:cs="Times New Roman"/>
+          <w:color w:val="000000"/>
+          <w:sz w:val="21"/>
+          <w:szCs w:val="21"/>
+        </w:rPr>
+        <w:t xml:space="preserve">Hackathon </w:t>
+      </w:r>
+      <w:r>
+        <w:rPr>
+          <w:rFonts w:ascii="Times New Roman" w:eastAsia="Times New Roman" w:hAnsi="Times New Roman" w:cs="Times New Roman"/>
+          <w:color w:val="000000"/>
+          <w:sz w:val="21"/>
+          <w:szCs w:val="21"/>
+        </w:rPr>
+        <w:t xml:space="preserve">2022 </w:t>
+      </w:r>
+      <w:r>
+        <w:rPr>
+          <w:rFonts w:ascii="Times New Roman" w:eastAsia="Times New Roman" w:hAnsi="Times New Roman" w:cs="Times New Roman"/>
+          <w:color w:val="000000"/>
+          <w:sz w:val="21"/>
+          <w:szCs w:val="21"/>
+        </w:rPr>
+        <w:t>event, I have developed a deep passion for programming and a strong work ethic that drives me to succeed. Currently</w:t>
+      </w:r>
+      <w:r>
+        <w:t xml:space="preserve"> </w:t>
+      </w:r>
+      <w:r>
+        <w:rPr>
+          <w:rFonts w:ascii="Times New Roman" w:eastAsia="Times New Roman" w:hAnsi="Times New Roman" w:cs="Times New Roman"/>
+          <w:color w:val="000000"/>
+          <w:sz w:val="21"/>
+          <w:szCs w:val="21"/>
+        </w:rPr>
+        <w:t>I am seeking new challenges and opportunities to contribute my talents to innovative projects and organizations in the tech industry.</w:t>
+      </w:r>
+      <w:r>
+        <w:rPr>
+          <w:rFonts w:ascii="Times New Roman" w:eastAsia="Times New Roman" w:hAnsi="Times New Roman" w:cs="Times New Roman"/>
+          <w:color w:val="000000"/>
+          <w:sz w:val="21"/>
+          <w:szCs w:val="21"/>
+        </w:rPr>
+        <w:t xml:space="preserve"> </w:t>
+      </w:r>
+      <w:r>
+        <w:rPr>
+          <w:rFonts w:ascii="Times New Roman" w:eastAsia="Times New Roman" w:hAnsi="Times New Roman" w:cs="Times New Roman"/>
+          <w:color w:val="000000"/>
+          <w:sz w:val="21"/>
+          <w:szCs w:val="21"/>
+        </w:rPr>
+        <w:t>If you're looking for a highly adaptable team player with a strong drive to succeed, I'm your candidate.</w:t>
+      </w:r>
+    </w:p>
+    <w:p>
+      <w:pPr>
+        <w:spacing w:after="0" w:line="240" w:lineRule="auto"/>
+        <w:ind w:right="40"/>
+        <w:rPr>
+          <w:rFonts w:ascii="Times New Roman" w:eastAsia="Times New Roman" w:hAnsi="Times New Roman" w:cs="Times New Roman"/>
+          <w:color w:val="000000"/>
+          <w:sz w:val="21"/>
+          <w:szCs w:val="21"/>
+        </w:rPr>
+      </w:pPr>
+    </w:p>
+    <w:p>
+      <w:pPr>
+        <w:spacing w:after="0" w:line="240" w:lineRule="auto"/>
+        <w:jc w:val="center"/>
+        <w:rPr>
+          <w:rFonts w:ascii="Times New Roman" w:eastAsia="Times New Roman" w:hAnsi="Times New Roman" w:cs="Times New Roman"/>
+          <w:sz w:val="24"/>
+          <w:szCs w:val="24"/>
+        </w:rPr>
+      </w:pPr>
       <w:r>
         <w:rPr>
           <w:rFonts w:ascii="Times New Roman" w:eastAsia="Times New Roman" w:hAnsi="Times New Roman" w:cs="Times New Roman"/>
           <w:b/>
           <w:bCs/>
-          <w:color w:val="000000"/>
-          <w:sz w:val="21"/>
-          <w:szCs w:val="21"/>
-        </w:rPr>
-        <w:t>+1000 hour</w:t>
-      </w:r>
-      <w:r>
-        <w:rPr>
-          <w:rFonts w:ascii="Times New Roman" w:eastAsia="Times New Roman" w:hAnsi="Times New Roman" w:cs="Times New Roman"/>
-          <w:color w:val="000000"/>
-          <w:sz w:val="21"/>
-          <w:szCs w:val="21"/>
-        </w:rPr>
-        <w:t xml:space="preserve"> Full-Stack web development bootcamp, focused on three </w:t>
-      </w:r>
-      <w:r>
-        <w:rPr>
-          <w:rFonts w:ascii="Times New Roman" w:eastAsia="Times New Roman" w:hAnsi="Times New Roman" w:cs="Times New Roman"/>
-          <w:color w:val="000000"/>
-          <w:sz w:val="21"/>
-          <w:szCs w:val="21"/>
-        </w:rPr>
-        <w:t>stacks:</w:t>
-      </w:r>
-      <w:r>
-        <w:rPr>
-          <w:rFonts w:ascii="Times New Roman" w:eastAsia="Times New Roman" w:hAnsi="Times New Roman" w:cs="Times New Roman"/>
-          <w:color w:val="000000"/>
-          <w:sz w:val="21"/>
-          <w:szCs w:val="21"/>
-        </w:rPr>
-        <w:t xml:space="preserve"> Python, Java, and MERN. I am dedicated to learning additional technologies and coding languages, currently focusing on getting familiar with Docker, Angular, and TypeScript. I have completed and deployed</w:t>
-      </w:r>
-      <w:r>
-        <w:rPr>
-          <w:rFonts w:ascii="Times New Roman" w:eastAsia="Times New Roman" w:hAnsi="Times New Roman" w:cs="Times New Roman"/>
-          <w:color w:val="000000"/>
-          <w:sz w:val="21"/>
-          <w:szCs w:val="21"/>
-        </w:rPr>
-        <w:t xml:space="preserve"> more than</w:t>
-      </w:r>
-      <w:r>
-        <w:rPr>
-          <w:rFonts w:ascii="Times New Roman" w:eastAsia="Times New Roman" w:hAnsi="Times New Roman" w:cs="Times New Roman"/>
-          <w:color w:val="000000"/>
-          <w:sz w:val="21"/>
-          <w:szCs w:val="21"/>
-        </w:rPr>
-        <w:t xml:space="preserve"> </w:t>
-      </w:r>
-      <w:r>
-        <w:rPr>
-          <w:rFonts w:ascii="Times New Roman" w:eastAsia="Times New Roman" w:hAnsi="Times New Roman" w:cs="Times New Roman"/>
-          <w:color w:val="000000"/>
-          <w:sz w:val="21"/>
-          <w:szCs w:val="21"/>
-        </w:rPr>
-        <w:t>three</w:t>
-      </w:r>
-      <w:r>
-        <w:rPr>
-          <w:rFonts w:ascii="Times New Roman" w:eastAsia="Times New Roman" w:hAnsi="Times New Roman" w:cs="Times New Roman"/>
-          <w:color w:val="000000"/>
-          <w:sz w:val="21"/>
-          <w:szCs w:val="21"/>
-        </w:rPr>
-        <w:t xml:space="preserve"> full stack projects, as well as participated in the Coding Dojo Hackathon 2022. </w:t>
-      </w:r>
-      <w:r>
-        <w:rPr>
-          <w:rFonts w:ascii="Times New Roman" w:eastAsia="Times New Roman" w:hAnsi="Times New Roman" w:cs="Times New Roman"/>
-          <w:color w:val="000000"/>
-          <w:sz w:val="21"/>
-          <w:szCs w:val="21"/>
-        </w:rPr>
-        <w:t>I am</w:t>
-      </w:r>
-      <w:r>
-        <w:rPr>
-          <w:rFonts w:ascii="Times New Roman" w:eastAsia="Times New Roman" w:hAnsi="Times New Roman" w:cs="Times New Roman"/>
-          <w:color w:val="000000"/>
-          <w:sz w:val="21"/>
-          <w:szCs w:val="21"/>
-        </w:rPr>
-        <w:t xml:space="preserve"> </w:t>
-      </w:r>
-      <w:r>
-        <w:rPr>
-          <w:rFonts w:ascii="Times New Roman" w:eastAsia="Times New Roman" w:hAnsi="Times New Roman" w:cs="Times New Roman"/>
-          <w:color w:val="000000"/>
-          <w:sz w:val="21"/>
-          <w:szCs w:val="21"/>
-        </w:rPr>
-        <w:t>self-motivated</w:t>
-      </w:r>
-      <w:r>
-        <w:rPr>
-          <w:rFonts w:ascii="Times New Roman" w:eastAsia="Times New Roman" w:hAnsi="Times New Roman" w:cs="Times New Roman"/>
-          <w:color w:val="000000"/>
-          <w:sz w:val="21"/>
-          <w:szCs w:val="21"/>
-        </w:rPr>
-        <w:t xml:space="preserve"> to learn, grow, and excel in this industry and beyond in many aspects of life. </w:t>
-      </w:r>
-      <w:r>
-        <w:rPr>
-          <w:rFonts w:ascii="Times New Roman" w:eastAsia="Times New Roman" w:hAnsi="Times New Roman" w:cs="Times New Roman"/>
-          <w:color w:val="000000"/>
-          <w:sz w:val="21"/>
-          <w:szCs w:val="21"/>
-        </w:rPr>
-        <w:t>I am</w:t>
-      </w:r>
-      <w:r>
-        <w:rPr>
-          <w:rFonts w:ascii="Times New Roman" w:eastAsia="Times New Roman" w:hAnsi="Times New Roman" w:cs="Times New Roman"/>
-          <w:color w:val="000000"/>
-          <w:sz w:val="21"/>
-          <w:szCs w:val="21"/>
-        </w:rPr>
-        <w:t xml:space="preserve"> looking to gain experience, expand and introduce new skills to my current talents as well as polish and refine my existing skills. I am familiar with working on small and large teams, and not shy to seek help or </w:t>
-      </w:r>
-      <w:r>
-        <w:rPr>
-          <w:rFonts w:ascii="Times New Roman" w:eastAsia="Times New Roman" w:hAnsi="Times New Roman" w:cs="Times New Roman"/>
-          <w:color w:val="000000"/>
-          <w:sz w:val="21"/>
-          <w:szCs w:val="21"/>
-        </w:rPr>
-        <w:t>help</w:t>
-      </w:r>
-      <w:r>
-        <w:rPr>
-          <w:rFonts w:ascii="Times New Roman" w:eastAsia="Times New Roman" w:hAnsi="Times New Roman" w:cs="Times New Roman"/>
-          <w:color w:val="000000"/>
-          <w:sz w:val="21"/>
-          <w:szCs w:val="21"/>
-        </w:rPr>
-        <w:t xml:space="preserve"> when and where </w:t>
-      </w:r>
-      <w:r>
-        <w:rPr>
-          <w:rFonts w:ascii="Times New Roman" w:eastAsia="Times New Roman" w:hAnsi="Times New Roman" w:cs="Times New Roman"/>
-          <w:color w:val="000000"/>
-          <w:sz w:val="21"/>
-          <w:szCs w:val="21"/>
-        </w:rPr>
-        <w:t>it is</w:t>
-      </w:r>
-      <w:r>
-        <w:rPr>
-          <w:rFonts w:ascii="Times New Roman" w:eastAsia="Times New Roman" w:hAnsi="Times New Roman" w:cs="Times New Roman"/>
-          <w:color w:val="000000"/>
-          <w:sz w:val="21"/>
-          <w:szCs w:val="21"/>
-        </w:rPr>
-        <w:t xml:space="preserve"> required. Lastly, I am fluent in Polish.</w:t>
-      </w:r>
-    </w:p>
-    <w:p>
-      <w:pPr>
-        <w:spacing w:after="0" w:line="240" w:lineRule="auto"/>
-        <w:ind w:right="40"/>
-        <w:rPr>
-          <w:rFonts w:ascii="Times New Roman" w:eastAsia="Times New Roman" w:hAnsi="Times New Roman" w:cs="Times New Roman"/>
-          <w:sz w:val="16"/>
-          <w:szCs w:val="16"/>
-        </w:rPr>
-      </w:pPr>
-    </w:p>
-    <w:p>
-      <w:pPr>
-        <w:spacing w:after="0" w:line="240" w:lineRule="auto"/>
-        <w:jc w:val="center"/>
-        <w:rPr>
-          <w:rFonts w:ascii="Times New Roman" w:eastAsia="Times New Roman" w:hAnsi="Times New Roman" w:cs="Times New Roman"/>
-          <w:sz w:val="24"/>
-          <w:szCs w:val="24"/>
-        </w:rPr>
-      </w:pPr>
-      <w:r>
-        <w:rPr>
-          <w:rFonts w:ascii="Times New Roman" w:eastAsia="Times New Roman" w:hAnsi="Times New Roman" w:cs="Times New Roman"/>
-          <w:b/>
-          <w:bCs/>
           <w:color w:val="55308D"/>
           <w:sz w:val="24"/>
           <w:szCs w:val="24"/>
@@ -413,8 +352,6 @@
         <w:rPr>
           <w:rFonts w:ascii="Times New Roman" w:eastAsia="Times New Roman" w:hAnsi="Times New Roman" w:cs="Times New Roman"/>
           <w:color w:val="55308D"/>
-          <w:sz w:val="24"/>
-          <w:szCs w:val="24"/>
         </w:rPr>
         <w:t>The Coding Dojo</w:t>
       </w:r>
@@ -550,12 +487,16 @@
         <w:rPr>
           <w:rFonts w:ascii="Times New Roman" w:eastAsia="Times New Roman" w:hAnsi="Times New Roman" w:cs="Times New Roman"/>
           <w:color w:val="000000"/>
-        </w:rPr>
-      </w:pPr>
-      <w:r>
-        <w:rPr>
-          <w:rFonts w:ascii="Times New Roman" w:eastAsia="Times New Roman" w:hAnsi="Times New Roman" w:cs="Times New Roman"/>
-          <w:color w:val="000000"/>
+          <w:sz w:val="21"/>
+          <w:szCs w:val="21"/>
+        </w:rPr>
+      </w:pPr>
+      <w:r>
+        <w:rPr>
+          <w:rFonts w:ascii="Times New Roman" w:eastAsia="Times New Roman" w:hAnsi="Times New Roman" w:cs="Times New Roman"/>
+          <w:color w:val="000000"/>
+          <w:sz w:val="21"/>
+          <w:szCs w:val="21"/>
         </w:rPr>
         <w:t>Full Stack Development Certificate</w:t>
       </w:r>
@@ -563,6 +504,8 @@
         <w:rPr>
           <w:rFonts w:ascii="Times New Roman" w:eastAsia="Times New Roman" w:hAnsi="Times New Roman" w:cs="Times New Roman"/>
           <w:color w:val="000000"/>
+          <w:sz w:val="21"/>
+          <w:szCs w:val="21"/>
         </w:rPr>
         <w:t xml:space="preserve"> |</w:t>
       </w:r>
@@ -570,6 +513,8 @@
         <w:rPr>
           <w:rFonts w:ascii="Times New Roman" w:eastAsia="Times New Roman" w:hAnsi="Times New Roman" w:cs="Times New Roman"/>
           <w:color w:val="000000"/>
+          <w:sz w:val="21"/>
+          <w:szCs w:val="21"/>
         </w:rPr>
         <w:t xml:space="preserve"> Python, Java, MERN</w:t>
       </w:r>
@@ -577,6 +522,8 @@
         <w:rPr>
           <w:rFonts w:ascii="Times New Roman" w:eastAsia="Times New Roman" w:hAnsi="Times New Roman" w:cs="Times New Roman"/>
           <w:color w:val="000000"/>
+          <w:sz w:val="21"/>
+          <w:szCs w:val="21"/>
         </w:rPr>
         <w:t> </w:t>
       </w:r>
@@ -584,6 +531,8 @@
         <w:rPr>
           <w:rFonts w:ascii="Times New Roman" w:eastAsia="Times New Roman" w:hAnsi="Times New Roman" w:cs="Times New Roman"/>
           <w:color w:val="000000"/>
+          <w:sz w:val="21"/>
+          <w:szCs w:val="21"/>
         </w:rPr>
         <w:t xml:space="preserve">| </w:t>
       </w:r>
@@ -592,6 +541,8 @@
           <w:rFonts w:ascii="Times New Roman" w:eastAsia="Times New Roman" w:hAnsi="Times New Roman" w:cs="Times New Roman"/>
           <w:b/>
           <w:bCs/>
+          <w:sz w:val="21"/>
+          <w:szCs w:val="21"/>
         </w:rPr>
         <w:t>Triple Black Belt (highest honors</w:t>
       </w:r>
@@ -601,6 +552,8 @@
           <w:b/>
           <w:bCs/>
           <w:color w:val="000000"/>
+          <w:sz w:val="21"/>
+          <w:szCs w:val="21"/>
         </w:rPr>
         <w:t>)</w:t>
       </w:r>
@@ -628,10 +581,17 @@
         <w:rPr>
           <w:rFonts w:ascii="Times New Roman" w:eastAsia="Times New Roman" w:hAnsi="Times New Roman" w:cs="Times New Roman"/>
           <w:color w:val="55308D"/>
-          <w:sz w:val="24"/>
-          <w:szCs w:val="24"/>
         </w:rPr>
         <w:t>University Of Massachusetts - Boston</w:t>
+      </w:r>
+      <w:r>
+        <w:rPr>
+          <w:rFonts w:ascii="Times New Roman" w:eastAsia="Times New Roman" w:hAnsi="Times New Roman" w:cs="Times New Roman"/>
+          <w:color w:val="000000"/>
+          <w:sz w:val="24"/>
+          <w:szCs w:val="24"/>
+        </w:rPr>
+        <w:tab/>
       </w:r>
       <w:r>
         <w:rPr>
@@ -747,14 +707,14 @@
         <w:spacing w:after="0" w:line="240" w:lineRule="auto"/>
         <w:rPr>
           <w:rFonts w:ascii="Times New Roman" w:eastAsia="Times New Roman" w:hAnsi="Times New Roman" w:cs="Times New Roman"/>
-          <w:sz w:val="24"/>
-          <w:szCs w:val="24"/>
-        </w:rPr>
-      </w:pPr>
-      <w:r>
-        <w:rPr>
-          <w:rFonts w:ascii="Times New Roman" w:eastAsia="Times New Roman" w:hAnsi="Times New Roman" w:cs="Times New Roman"/>
-          <w:color w:val="000000"/>
+        </w:rPr>
+      </w:pPr>
+      <w:r>
+        <w:rPr>
+          <w:rFonts w:ascii="Times New Roman" w:eastAsia="Times New Roman" w:hAnsi="Times New Roman" w:cs="Times New Roman"/>
+          <w:color w:val="000000"/>
+          <w:sz w:val="21"/>
+          <w:szCs w:val="21"/>
         </w:rPr>
         <w:t>Bachelor of Science: Information Technology</w:t>
       </w:r>
@@ -762,6 +722,8 @@
         <w:rPr>
           <w:rFonts w:ascii="Times New Roman" w:eastAsia="Times New Roman" w:hAnsi="Times New Roman" w:cs="Times New Roman"/>
           <w:color w:val="000000"/>
+          <w:sz w:val="21"/>
+          <w:szCs w:val="21"/>
         </w:rPr>
         <w:t>; System Administration</w:t>
       </w:r>
@@ -769,6 +731,8 @@
         <w:rPr>
           <w:rFonts w:ascii="Times New Roman" w:eastAsia="Times New Roman" w:hAnsi="Times New Roman" w:cs="Times New Roman"/>
           <w:color w:val="000000"/>
+          <w:sz w:val="21"/>
+          <w:szCs w:val="21"/>
         </w:rPr>
         <w:t xml:space="preserve"> | </w:t>
       </w:r>
@@ -778,8 +742,19 @@
           <w:b/>
           <w:bCs/>
           <w:color w:val="000000"/>
-        </w:rPr>
-        <w:t>3.95 GPA</w:t>
+          <w:sz w:val="21"/>
+          <w:szCs w:val="21"/>
+        </w:rPr>
+        <w:t xml:space="preserve">3.95 GPA </w:t>
+      </w:r>
+      <w:r>
+        <w:rPr>
+          <w:rFonts w:ascii="Times New Roman" w:eastAsia="Times New Roman" w:hAnsi="Times New Roman" w:cs="Times New Roman"/>
+          <w:color w:val="000000"/>
+          <w:sz w:val="21"/>
+          <w:szCs w:val="21"/>
+        </w:rPr>
+        <w:t>|</w:t>
       </w:r>
       <w:r>
         <w:rPr>
@@ -787,22 +762,8 @@
           <w:b/>
           <w:bCs/>
           <w:color w:val="000000"/>
-        </w:rPr>
-        <w:t xml:space="preserve"> </w:t>
-      </w:r>
-      <w:r>
-        <w:rPr>
-          <w:rFonts w:ascii="Times New Roman" w:eastAsia="Times New Roman" w:hAnsi="Times New Roman" w:cs="Times New Roman"/>
-          <w:color w:val="000000"/>
-        </w:rPr>
-        <w:t>|</w:t>
-      </w:r>
-      <w:r>
-        <w:rPr>
-          <w:rFonts w:ascii="Times New Roman" w:eastAsia="Times New Roman" w:hAnsi="Times New Roman" w:cs="Times New Roman"/>
-          <w:b/>
-          <w:bCs/>
-          <w:color w:val="000000"/>
+          <w:sz w:val="21"/>
+          <w:szCs w:val="21"/>
         </w:rPr>
         <w:t xml:space="preserve"> Summa Cum Laude</w:t>
       </w:r>
@@ -2475,8 +2436,49 @@
           <w:rFonts w:ascii="Times New Roman" w:eastAsia="Times New Roman" w:hAnsi="Times New Roman" w:cs="Times New Roman"/>
           <w:color w:val="000000"/>
         </w:rPr>
-        <w:lastRenderedPageBreak/>
-        <w:t>Served as one of the primary resources for fellow students to come for help after lectures to better grasp the material, which resulted in being offered a TA position at the Coding Dojo from multiple instructor recommendations.</w:t>
+        <w:t>Served as one of the primary resources for fellow students</w:t>
+      </w:r>
+      <w:r>
+        <w:rPr>
+          <w:rFonts w:ascii="Times New Roman" w:eastAsia="Times New Roman" w:hAnsi="Times New Roman" w:cs="Times New Roman"/>
+          <w:color w:val="000000"/>
+        </w:rPr>
+        <w:t xml:space="preserve">, </w:t>
+      </w:r>
+      <w:r>
+        <w:rPr>
+          <w:rFonts w:ascii="Times New Roman" w:eastAsia="Times New Roman" w:hAnsi="Times New Roman" w:cs="Times New Roman"/>
+          <w:color w:val="000000"/>
+        </w:rPr>
+        <w:t xml:space="preserve">providing technical assistance and mentorship to improve their understanding of the material, resulting in improved overall </w:t>
+      </w:r>
+      <w:r>
+        <w:rPr>
+          <w:rFonts w:ascii="Times New Roman" w:eastAsia="Times New Roman" w:hAnsi="Times New Roman" w:cs="Times New Roman"/>
+          <w:color w:val="000000"/>
+        </w:rPr>
+        <w:t xml:space="preserve">performance, </w:t>
+      </w:r>
+      <w:r>
+        <w:rPr>
+          <w:rFonts w:ascii="Times New Roman" w:eastAsia="Times New Roman" w:hAnsi="Times New Roman" w:cs="Times New Roman"/>
+          <w:color w:val="000000"/>
+        </w:rPr>
+        <w:t>which resulted in a TA position</w:t>
+      </w:r>
+      <w:r>
+        <w:rPr>
+          <w:rFonts w:ascii="Times New Roman" w:eastAsia="Times New Roman" w:hAnsi="Times New Roman" w:cs="Times New Roman"/>
+          <w:color w:val="000000"/>
+        </w:rPr>
+        <w:t xml:space="preserve"> offer</w:t>
+      </w:r>
+      <w:r>
+        <w:rPr>
+          <w:rFonts w:ascii="Times New Roman" w:eastAsia="Times New Roman" w:hAnsi="Times New Roman" w:cs="Times New Roman"/>
+          <w:color w:val="000000"/>
+        </w:rPr>
+        <w:t xml:space="preserve"> at the Coding Dojo from multiple instructor recommendations.</w:t>
       </w:r>
     </w:p>
     <w:p>
@@ -2943,7 +2945,7 @@
 </file>
 
 <file path=word/numbering.xml><?xml version="1.0" encoding="utf-8"?>
-<w:numbering xmlns:wpc="http://schemas.microsoft.com/office/word/2010/wordprocessingCanvas" xmlns:cx="http://schemas.microsoft.com/office/drawing/2014/chartex" xmlns:cx1="http://schemas.microsoft.com/office/drawing/2015/9/8/chartex" xmlns:cx2="http://schemas.microsoft.com/office/drawing/2015/10/21/chartex" xmlns:cx3="http://schemas.microsoft.com/office/drawing/2016/5/9/chartex" xmlns:cx4="http://schemas.microsoft.com/office/drawing/2016/5/10/chartex" xmlns:cx5="http://schemas.microsoft.com/office/drawing/2016/5/11/chartex" xmlns:cx6="http://schemas.microsoft.com/office/drawing/2016/5/12/chartex" xmlns:cx7="http://schemas.microsoft.com/office/drawing/2016/5/13/chartex" xmlns:cx8="http://schemas.microsoft.com/office/drawing/2016/5/14/chartex" xmlns:mc="http://schemas.openxmlformats.org/markup-compatibility/2006" xmlns:aink="http://schemas.microsoft.com/office/drawing/2016/ink" xmlns:am3d="http://schemas.microsoft.com/office/drawing/2017/model3d" xmlns:o="urn:schemas-microsoft-com:office:office" xmlns:oel="http://schemas.microsoft.com/office/2019/extlst" xmlns:r="http://schemas.openxmlformats.org/officeDocument/2006/relationships" xmlns:m="http://schemas.openxmlformats.org/officeDocument/2006/math" xmlns:v="urn:schemas-microsoft-com:vml" xmlns:wp14="http://schemas.microsoft.com/office/word/2010/wordprocessingDrawing" xmlns:wp="http://schemas.openxmlformats.org/drawingml/2006/wordprocessingDrawing" xmlns:w10="urn:schemas-microsoft-com:office:word" xmlns:w="http://schemas.openxmlformats.org/wordprocessingml/2006/main" xmlns:w14="http://schemas.microsoft.com/office/word/2010/wordml" xmlns:w15="http://schemas.microsoft.com/office/word/2012/wordml" xmlns:w16cex="http://schemas.microsoft.com/office/word/2018/wordml/cex" xmlns:w16cid="http://schemas.microsoft.com/office/word/2016/wordml/cid" xmlns:w16="http://schemas.microsoft.com/office/word/2018/wordml" xmlns:w16sdtdh="http://schemas.microsoft.com/office/word/2020/wordml/sdtdatahash" xmlns:w16se="http://schemas.microsoft.com/office/word/2015/wordml/symex" xmlns:wpg="http://schemas.microsoft.com/office/word/2010/wordprocessingGroup" xmlns:wpi="http://schemas.microsoft.com/office/word/2010/wordprocessingInk" xmlns:wne="http://schemas.microsoft.com/office/word/2006/wordml" xmlns:wps="http://schemas.microsoft.com/office/word/2010/wordprocessingShape" mc:Ignorable="w14 w15 w16se w16cid w16 w16cex w16sdtdh wp14">
+<w:numbering xmlns:wpc="http://schemas.microsoft.com/office/word/2010/wordprocessingCanvas" xmlns:cx="http://schemas.microsoft.com/office/drawing/2014/chartex" xmlns:cx1="http://schemas.microsoft.com/office/drawing/2015/9/8/chartex" xmlns:cx2="http://schemas.microsoft.com/office/drawing/2015/10/21/chartex" xmlns:cx3="http://schemas.microsoft.com/office/drawing/2016/5/9/chartex" xmlns:cx4="http://schemas.microsoft.com/office/drawing/2016/5/10/chartex" xmlns:cx5="http://schemas.microsoft.com/office/drawing/2016/5/11/chartex" xmlns:cx6="http://schemas.microsoft.com/office/drawing/2016/5/12/chartex" xmlns:cx7="http://schemas.microsoft.com/office/drawing/2016/5/13/chartex" xmlns:cx8="http://schemas.microsoft.com/office/drawing/2016/5/14/chartex" xmlns:mc="http://schemas.openxmlformats.org/markup-compatibility/2006" xmlns:aink="http://schemas.microsoft.com/office/drawing/2016/ink" xmlns:am3d="http://schemas.microsoft.com/office/drawing/2017/model3d" xmlns:o="urn:schemas-microsoft-com:office:office" xmlns:oel="http://schemas.microsoft.com/office/2019/extlst" xmlns:r="http://schemas.openxmlformats.org/officeDocument/2006/relationships" xmlns:m="http://schemas.openxmlformats.org/officeDocument/2006/math" xmlns:v="urn:schemas-microsoft-com:vml" xmlns:wp14="http://schemas.microsoft.com/office/word/2010/wordprocessingDrawing" xmlns:wp="http://schemas.openxmlformats.org/drawingml/2006/wordprocessingDrawing" xmlns:w10="urn:schemas-microsoft-com:office:word" xmlns:w="http://schemas.openxmlformats.org/wordprocessingml/2006/main" xmlns:w14="http://schemas.microsoft.com/office/word/2010/wordml" xmlns:w15="http://schemas.microsoft.com/office/word/2012/wordml" xmlns:w16cex="http://schemas.microsoft.com/office/word/2018/wordml/cex" xmlns:w16cid="http://schemas.microsoft.com/office/word/2016/wordml/cid" xmlns:w16="http://schemas.microsoft.com/office/word/2018/wordml" xmlns:w16du="http://schemas.microsoft.com/office/word/2023/wordml/word16du" xmlns:w16sdtdh="http://schemas.microsoft.com/office/word/2020/wordml/sdtdatahash" xmlns:w16se="http://schemas.microsoft.com/office/word/2015/wordml/symex" xmlns:wpg="http://schemas.microsoft.com/office/word/2010/wordprocessingGroup" xmlns:wpi="http://schemas.microsoft.com/office/word/2010/wordprocessingInk" xmlns:wne="http://schemas.microsoft.com/office/word/2006/wordml" xmlns:wps="http://schemas.microsoft.com/office/word/2010/wordprocessingShape" mc:Ignorable="w14 w15 w16se w16cid w16 w16cex w16sdtdh wp14">
   <w:abstractNum w:abstractNumId="0" w15:restartNumberingAfterBreak="0">
     <w:nsid w:val="130B4DF7"/>
     <w:multiLevelType w:val="hybridMultilevel"/>

</xml_diff>